<commit_message>
Added task to review drawing graphics.
</commit_message>
<xml_diff>
--- a/TasksToDo.docx
+++ b/TasksToDo.docx
@@ -4,6 +4,20 @@
   <w:body>
     <w:p>
       <w:r>
+        <w:t xml:space="preserve">Start Here: </w:t>
+      </w:r>
+      <w:hyperlink r:id="rId4" w:history="1">
+        <w:r>
+          <w:rPr>
+            <w:rStyle w:val="Hyperlink"/>
+          </w:rPr>
+          <w:t>http://resources.arcgis.com/en/help/silverlight-api/concepts/index.html#/Using_a_Draw_surface/01660000000s000000/</w:t>
+        </w:r>
+      </w:hyperlink>
+    </w:p>
+    <w:p/>
+    <w:p>
+      <w:r>
         <w:t>Measure</w:t>
       </w:r>
     </w:p>
@@ -11,7 +25,7 @@
       <w:r>
         <w:t xml:space="preserve">Project Point - </w:t>
       </w:r>
-      <w:hyperlink r:id="rId4" w:history="1">
+      <w:hyperlink r:id="rId5" w:history="1">
         <w:r>
           <w:rPr>
             <w:rStyle w:val="Hyperlink"/>
@@ -24,7 +38,7 @@
       <w:r>
         <w:t xml:space="preserve">Show Coordinates: </w:t>
       </w:r>
-      <w:hyperlink r:id="rId5" w:anchor="ShowCoordinatesBehavior" w:history="1">
+      <w:hyperlink r:id="rId6" w:anchor="ShowCoordinatesBehavior" w:history="1">
         <w:r>
           <w:rPr>
             <w:rStyle w:val="Hyperlink"/>
@@ -37,7 +51,7 @@
       <w:r>
         <w:t xml:space="preserve">Area and Length: </w:t>
       </w:r>
-      <w:hyperlink r:id="rId6" w:anchor="AreasAndLengths" w:history="1">
+      <w:hyperlink r:id="rId7" w:anchor="AreasAndLengths" w:history="1">
         <w:r>
           <w:rPr>
             <w:rStyle w:val="Hyperlink"/>
@@ -50,7 +64,7 @@
       <w:r>
         <w:t xml:space="preserve">Line Length: </w:t>
       </w:r>
-      <w:hyperlink r:id="rId7" w:anchor="Lengths" w:history="1">
+      <w:hyperlink r:id="rId8" w:anchor="Lengths" w:history="1">
         <w:r>
           <w:rPr>
             <w:rStyle w:val="Hyperlink"/>
@@ -80,7 +94,7 @@
       <w:r>
         <w:t xml:space="preserve">see if there is a way to leave the line and measurement on the map) : </w:t>
       </w:r>
-      <w:hyperlink r:id="rId8" w:anchor="UtilityActions" w:history="1">
+      <w:hyperlink r:id="rId9" w:anchor="UtilityActions" w:history="1">
         <w:r>
           <w:rPr>
             <w:rStyle w:val="Hyperlink"/>
@@ -99,7 +113,7 @@
       <w:r>
         <w:t xml:space="preserve">Spatial Query – Query point to select parcel: </w:t>
       </w:r>
-      <w:hyperlink r:id="rId9" w:history="1">
+      <w:hyperlink r:id="rId10" w:history="1">
         <w:r>
           <w:rPr>
             <w:rStyle w:val="Hyperlink"/>
@@ -130,7 +144,7 @@
       <w:r>
         <w:t xml:space="preserve">Zoom To - </w:t>
       </w:r>
-      <w:hyperlink r:id="rId10" w:anchor="NavigationActions" w:history="1">
+      <w:hyperlink r:id="rId11" w:anchor="NavigationActions" w:history="1">
         <w:r>
           <w:rPr>
             <w:rStyle w:val="Hyperlink"/>
@@ -149,7 +163,7 @@
       <w:r>
         <w:t xml:space="preserve">: </w:t>
       </w:r>
-      <w:hyperlink r:id="rId11" w:anchor="AttributeQuery" w:history="1">
+      <w:hyperlink r:id="rId12" w:anchor="AttributeQuery" w:history="1">
         <w:r>
           <w:rPr>
             <w:rStyle w:val="Hyperlink"/>
@@ -163,7 +177,7 @@
       <w:r>
         <w:t xml:space="preserve">Identify: </w:t>
       </w:r>
-      <w:hyperlink r:id="rId12" w:anchor="Identify" w:history="1">
+      <w:hyperlink r:id="rId13" w:anchor="Identify" w:history="1">
         <w:r>
           <w:rPr>
             <w:rStyle w:val="Hyperlink"/>
@@ -177,7 +191,7 @@
       <w:r>
         <w:t xml:space="preserve">Find: </w:t>
       </w:r>
-      <w:hyperlink r:id="rId13" w:anchor="Find" w:history="1">
+      <w:hyperlink r:id="rId14" w:anchor="Find" w:history="1">
         <w:r>
           <w:rPr>
             <w:rStyle w:val="Hyperlink"/>
@@ -193,7 +207,7 @@
       <w:r>
         <w:t xml:space="preserve">Find Address: </w:t>
       </w:r>
-      <w:hyperlink r:id="rId14" w:anchor="AddressToLocation" w:history="1">
+      <w:hyperlink r:id="rId15" w:anchor="AddressToLocation" w:history="1">
         <w:r>
           <w:rPr>
             <w:rStyle w:val="Hyperlink"/>
@@ -219,7 +233,7 @@
       <w:r>
         <w:t xml:space="preserve">): </w:t>
       </w:r>
-      <w:hyperlink r:id="rId15" w:history="1">
+      <w:hyperlink r:id="rId16" w:history="1">
         <w:r>
           <w:rPr>
             <w:rStyle w:val="Hyperlink"/>
@@ -245,7 +259,7 @@
       <w:r>
         <w:t xml:space="preserve">): </w:t>
       </w:r>
-      <w:hyperlink r:id="rId16" w:anchor="LegendWithTemplates" w:history="1">
+      <w:hyperlink r:id="rId17" w:anchor="LegendWithTemplates" w:history="1">
         <w:r>
           <w:rPr>
             <w:rStyle w:val="Hyperlink"/>
@@ -259,7 +273,7 @@
       <w:r>
         <w:t xml:space="preserve">Magnifier: </w:t>
       </w:r>
-      <w:hyperlink r:id="rId17" w:anchor="Magnify" w:history="1">
+      <w:hyperlink r:id="rId18" w:anchor="Magnify" w:history="1">
         <w:r>
           <w:rPr>
             <w:rStyle w:val="Hyperlink"/>
@@ -280,7 +294,7 @@
       <w:r>
         <w:t xml:space="preserve">Add layer dynamically: </w:t>
       </w:r>
-      <w:hyperlink r:id="rId18" w:history="1">
+      <w:hyperlink r:id="rId19" w:history="1">
         <w:r>
           <w:rPr>
             <w:rStyle w:val="Hyperlink"/>
@@ -293,7 +307,7 @@
       <w:r>
         <w:t xml:space="preserve">Add KML Legend: </w:t>
       </w:r>
-      <w:hyperlink r:id="rId19" w:anchor="LegendKmlWms" w:history="1">
+      <w:hyperlink r:id="rId20" w:anchor="LegendKmlWms" w:history="1">
         <w:r>
           <w:rPr>
             <w:rStyle w:val="Hyperlink"/>
@@ -314,7 +328,7 @@
       <w:r>
         <w:t xml:space="preserve"> Feed: </w:t>
       </w:r>
-      <w:hyperlink r:id="rId20" w:anchor="GeoRssSimple" w:history="1">
+      <w:hyperlink r:id="rId21" w:anchor="GeoRssSimple" w:history="1">
         <w:r>
           <w:rPr>
             <w:rStyle w:val="Hyperlink"/>
@@ -335,7 +349,7 @@
       <w:r>
         <w:t xml:space="preserve"> Feed: </w:t>
       </w:r>
-      <w:hyperlink r:id="rId21" w:anchor="GeoRSS" w:history="1">
+      <w:hyperlink r:id="rId22" w:anchor="GeoRSS" w:history="1">
         <w:r>
           <w:rPr>
             <w:rStyle w:val="Hyperlink"/>
@@ -348,7 +362,7 @@
       <w:r>
         <w:t xml:space="preserve">Add KML Layer: </w:t>
       </w:r>
-      <w:hyperlink r:id="rId22" w:anchor="KmlLayerSimple" w:history="1">
+      <w:hyperlink r:id="rId23" w:anchor="KmlLayerSimple" w:history="1">
         <w:r>
           <w:rPr>
             <w:rStyle w:val="Hyperlink"/>
@@ -361,7 +375,7 @@
       <w:r>
         <w:t xml:space="preserve">Editor Widget: </w:t>
       </w:r>
-      <w:hyperlink r:id="rId23" w:anchor="ToolkitEditorWidget" w:history="1">
+      <w:hyperlink r:id="rId24" w:anchor="ToolkitEditorWidget" w:history="1">
         <w:r>
           <w:rPr>
             <w:rStyle w:val="Hyperlink"/>
@@ -374,7 +388,7 @@
       <w:r>
         <w:t xml:space="preserve">Time Aware Layers: </w:t>
       </w:r>
-      <w:hyperlink r:id="rId24" w:anchor="TimeMapService" w:history="1">
+      <w:hyperlink r:id="rId25" w:anchor="TimeMapService" w:history="1">
         <w:r>
           <w:rPr>
             <w:rStyle w:val="Hyperlink"/>
@@ -387,7 +401,7 @@
       <w:r>
         <w:t xml:space="preserve">Driving Directions: </w:t>
       </w:r>
-      <w:hyperlink r:id="rId25" w:anchor="RoutingDirections" w:history="1">
+      <w:hyperlink r:id="rId26" w:anchor="RoutingDirections" w:history="1">
         <w:r>
           <w:rPr>
             <w:rStyle w:val="Hyperlink"/>
@@ -400,7 +414,7 @@
       <w:r>
         <w:t xml:space="preserve">Drive Times: </w:t>
       </w:r>
-      <w:hyperlink r:id="rId26" w:anchor="DriveTimes" w:history="1">
+      <w:hyperlink r:id="rId27" w:anchor="DriveTimes" w:history="1">
         <w:r>
           <w:rPr>
             <w:rStyle w:val="Hyperlink"/>

</xml_diff>

<commit_message>
Started adding tooltips and other tool buttons. Hid the bookmarks control on start which is now opened through the sidebar.
</commit_message>
<xml_diff>
--- a/TasksToDo.docx
+++ b/TasksToDo.docx
@@ -6,7 +6,7 @@
       <w:r>
         <w:t xml:space="preserve">Start Here: </w:t>
       </w:r>
-      <w:hyperlink r:id="rId4" w:history="1">
+      <w:hyperlink r:id="rId4" w:anchor="/Using_a_Draw_surface/01660000000s000000/" w:history="1">
         <w:r>
           <w:rPr>
             <w:rStyle w:val="Hyperlink"/>
@@ -22,52 +22,88 @@
       </w:r>
     </w:p>
     <w:p>
-      <w:r>
+      <w:pPr>
+        <w:rPr>
+          <w:strike/>
+        </w:rPr>
+      </w:pPr>
+      <w:r>
+        <w:rPr>
+          <w:strike/>
+        </w:rPr>
         <w:t xml:space="preserve">Project Point - </w:t>
       </w:r>
-      <w:hyperlink r:id="rId5" w:history="1">
-        <w:r>
-          <w:rPr>
-            <w:rStyle w:val="Hyperlink"/>
+      <w:hyperlink r:id="rId5" w:anchor="MouseCoords" w:history="1">
+        <w:r>
+          <w:rPr>
+            <w:rStyle w:val="Hyperlink"/>
+            <w:strike/>
           </w:rPr>
           <w:t>http://resources.arcgis.com/en/help/silverlight-api/samples/start.htm#MouseCoords</w:t>
         </w:r>
       </w:hyperlink>
     </w:p>
     <w:p>
-      <w:r>
+      <w:pPr>
+        <w:rPr>
+          <w:strike/>
+        </w:rPr>
+      </w:pPr>
+      <w:r>
+        <w:rPr>
+          <w:strike/>
+        </w:rPr>
         <w:t xml:space="preserve">Show Coordinates: </w:t>
       </w:r>
       <w:hyperlink r:id="rId6" w:anchor="ShowCoordinatesBehavior" w:history="1">
         <w:r>
           <w:rPr>
             <w:rStyle w:val="Hyperlink"/>
+            <w:strike/>
           </w:rPr>
           <w:t>http://resources.arcgis.com/en/help/silverlight-api/samples/start.htm#ShowCoordinatesBehavior</w:t>
         </w:r>
       </w:hyperlink>
     </w:p>
     <w:p>
-      <w:r>
+      <w:pPr>
+        <w:rPr>
+          <w:strike/>
+        </w:rPr>
+      </w:pPr>
+      <w:r>
+        <w:rPr>
+          <w:strike/>
+        </w:rPr>
         <w:t xml:space="preserve">Area and Length: </w:t>
       </w:r>
       <w:hyperlink r:id="rId7" w:anchor="AreasAndLengths" w:history="1">
         <w:r>
           <w:rPr>
             <w:rStyle w:val="Hyperlink"/>
+            <w:strike/>
           </w:rPr>
           <w:t>http://resources.arcgis.com/en/help/silverlight-api/samples/start.htm#AreasAndLengths</w:t>
         </w:r>
       </w:hyperlink>
     </w:p>
     <w:p>
-      <w:r>
+      <w:pPr>
+        <w:rPr>
+          <w:strike/>
+        </w:rPr>
+      </w:pPr>
+      <w:r>
+        <w:rPr>
+          <w:strike/>
+        </w:rPr>
         <w:t xml:space="preserve">Line Length: </w:t>
       </w:r>
       <w:hyperlink r:id="rId8" w:anchor="Lengths" w:history="1">
         <w:r>
           <w:rPr>
             <w:rStyle w:val="Hyperlink"/>
+            <w:strike/>
           </w:rPr>
           <w:t>http://resources.arcgis.com/en/help/silverlight-api/samples/start.htm#Lengths</w:t>
         </w:r>
@@ -113,24 +149,12 @@
       <w:r>
         <w:t xml:space="preserve">Spatial Query – Query point to select parcel: </w:t>
       </w:r>
-      <w:hyperlink r:id="rId10" w:history="1">
-        <w:r>
-          <w:rPr>
-            <w:rStyle w:val="Hyperlink"/>
-          </w:rPr>
-          <w:t>http://resources.</w:t>
-        </w:r>
-        <w:r>
-          <w:rPr>
-            <w:rStyle w:val="Hyperlink"/>
-          </w:rPr>
-          <w:t>a</w:t>
-        </w:r>
-        <w:r>
-          <w:rPr>
-            <w:rStyle w:val="Hyperlink"/>
-          </w:rPr>
-          <w:t>rcgis.com/en/help/silverlight-api/samples/start.htm#SpatialQuery</w:t>
+      <w:hyperlink r:id="rId10" w:anchor="SpatialQuery" w:history="1">
+        <w:r>
+          <w:rPr>
+            <w:rStyle w:val="Hyperlink"/>
+          </w:rPr>
+          <w:t>http://resources.arcgis.com/en/help/silverlight-api/samples/start.htm#SpatialQuery</w:t>
         </w:r>
       </w:hyperlink>
     </w:p>
@@ -233,7 +257,7 @@
       <w:r>
         <w:t xml:space="preserve">): </w:t>
       </w:r>
-      <w:hyperlink r:id="rId16" w:history="1">
+      <w:hyperlink r:id="rId16" w:anchor="GroupLayers" w:history="1">
         <w:r>
           <w:rPr>
             <w:rStyle w:val="Hyperlink"/>
@@ -294,7 +318,7 @@
       <w:r>
         <w:t xml:space="preserve">Add layer dynamically: </w:t>
       </w:r>
-      <w:hyperlink r:id="rId19" w:history="1">
+      <w:hyperlink r:id="rId19" w:anchor="AddLayerDynamically" w:history="1">
         <w:r>
           <w:rPr>
             <w:rStyle w:val="Hyperlink"/>

</xml_diff>